<commit_message>
updated events page and tweaked the inedocon justification letter
</commit_message>
<xml_diff>
--- a/WebContent/blog/_downloads/customizable-letter-inedocon.docx
+++ b/WebContent/blog/_downloads/customizable-letter-inedocon.docx
@@ -88,23 +88,7 @@
             <w:rFonts w:ascii="Arial" w:eastAsia="Times New Roman" w:hAnsi="Arial" w:cs="Arial"/>
             <w:sz w:val="20"/>
           </w:rPr>
-          <w:t>Courtyard Portla</w:t>
-        </w:r>
-        <w:r>
-          <w:rPr>
-            <w:rStyle w:val="Hyperlink"/>
-            <w:rFonts w:ascii="Arial" w:eastAsia="Times New Roman" w:hAnsi="Arial" w:cs="Arial"/>
-            <w:sz w:val="20"/>
-          </w:rPr>
-          <w:t>n</w:t>
-        </w:r>
-        <w:r>
-          <w:rPr>
-            <w:rStyle w:val="Hyperlink"/>
-            <w:rFonts w:ascii="Arial" w:eastAsia="Times New Roman" w:hAnsi="Arial" w:cs="Arial"/>
-            <w:sz w:val="20"/>
-          </w:rPr>
-          <w:t>d City Center</w:t>
+          <w:t>Courtyard Portland City Center</w:t>
         </w:r>
       </w:hyperlink>
       <w:r>
@@ -551,23 +535,7 @@
             <w:rFonts w:ascii="Arial" w:eastAsia="Times New Roman" w:hAnsi="Arial" w:cs="Arial"/>
             <w:sz w:val="20"/>
           </w:rPr>
-          <w:t>certific</w:t>
-        </w:r>
-        <w:r>
-          <w:rPr>
-            <w:rStyle w:val="Hyperlink"/>
-            <w:rFonts w:ascii="Arial" w:eastAsia="Times New Roman" w:hAnsi="Arial" w:cs="Arial"/>
-            <w:sz w:val="20"/>
-          </w:rPr>
-          <w:t>a</w:t>
-        </w:r>
-        <w:r>
-          <w:rPr>
-            <w:rStyle w:val="Hyperlink"/>
-            <w:rFonts w:ascii="Arial" w:eastAsia="Times New Roman" w:hAnsi="Arial" w:cs="Arial"/>
-            <w:sz w:val="20"/>
-          </w:rPr>
-          <w:t>tion workshops</w:t>
+          <w:t>certification workshops</w:t>
         </w:r>
       </w:hyperlink>
       <w:r>
@@ -603,23 +571,7 @@
             <w:rFonts w:ascii="Arial" w:eastAsia="Times New Roman" w:hAnsi="Arial" w:cs="Arial"/>
             <w:sz w:val="20"/>
           </w:rPr>
-          <w:t>Ke</w:t>
-        </w:r>
-        <w:r>
-          <w:rPr>
-            <w:rStyle w:val="Hyperlink"/>
-            <w:rFonts w:ascii="Arial" w:eastAsia="Times New Roman" w:hAnsi="Arial" w:cs="Arial"/>
-            <w:sz w:val="20"/>
-          </w:rPr>
-          <w:t>v</w:t>
-        </w:r>
-        <w:r>
-          <w:rPr>
-            <w:rStyle w:val="Hyperlink"/>
-            <w:rFonts w:ascii="Arial" w:eastAsia="Times New Roman" w:hAnsi="Arial" w:cs="Arial"/>
-            <w:sz w:val="20"/>
-          </w:rPr>
-          <w:t>in Griffin</w:t>
+          <w:t>Kevin Griffin</w:t>
         </w:r>
       </w:hyperlink>
       <w:r>
@@ -637,23 +589,7 @@
             <w:rFonts w:ascii="Arial" w:eastAsia="Times New Roman" w:hAnsi="Arial" w:cs="Arial"/>
             <w:sz w:val="20"/>
           </w:rPr>
-          <w:t>M</w:t>
-        </w:r>
-        <w:r>
-          <w:rPr>
-            <w:rStyle w:val="Hyperlink"/>
-            <w:rFonts w:ascii="Arial" w:eastAsia="Times New Roman" w:hAnsi="Arial" w:cs="Arial"/>
-            <w:sz w:val="20"/>
-          </w:rPr>
-          <w:t>a</w:t>
-        </w:r>
-        <w:r>
-          <w:rPr>
-            <w:rStyle w:val="Hyperlink"/>
-            <w:rFonts w:ascii="Arial" w:eastAsia="Times New Roman" w:hAnsi="Arial" w:cs="Arial"/>
-            <w:sz w:val="20"/>
-          </w:rPr>
-          <w:t>rk Johnson</w:t>
+          <w:t>Mark Johnson</w:t>
         </w:r>
       </w:hyperlink>
       <w:r>
@@ -671,23 +607,7 @@
             <w:rFonts w:ascii="Arial" w:eastAsia="Times New Roman" w:hAnsi="Arial" w:cs="Arial"/>
             <w:sz w:val="20"/>
           </w:rPr>
-          <w:t>Kendall Mil</w:t>
-        </w:r>
-        <w:r>
-          <w:rPr>
-            <w:rStyle w:val="Hyperlink"/>
-            <w:rFonts w:ascii="Arial" w:eastAsia="Times New Roman" w:hAnsi="Arial" w:cs="Arial"/>
-            <w:sz w:val="20"/>
-          </w:rPr>
-          <w:t>l</w:t>
-        </w:r>
-        <w:r>
-          <w:rPr>
-            <w:rStyle w:val="Hyperlink"/>
-            <w:rFonts w:ascii="Arial" w:eastAsia="Times New Roman" w:hAnsi="Arial" w:cs="Arial"/>
-            <w:sz w:val="20"/>
-          </w:rPr>
-          <w:t>er</w:t>
+          <w:t>Kendall Miller</w:t>
         </w:r>
       </w:hyperlink>
       <w:r>
@@ -764,72 +684,17 @@
         <w:shd w:val="clear" w:color="auto" w:fill="FFFFFF"/>
         <w:spacing w:before="300" w:after="300" w:line="280" w:lineRule="atLeast"/>
         <w:rPr>
-          <w:rFonts w:ascii="Arial" w:eastAsia="Times New Roman" w:hAnsi="Arial" w:cs="Arial"/>
-          <w:color w:val="222222"/>
-          <w:sz w:val="20"/>
-        </w:rPr>
-      </w:pPr>
-      <w:r>
-        <w:rPr>
-          <w:rFonts w:ascii="Arial" w:eastAsia="Times New Roman" w:hAnsi="Arial" w:cs="Arial"/>
-          <w:b/>
-          <w:bCs/>
-          <w:color w:val="222222"/>
-          <w:sz w:val="20"/>
-        </w:rPr>
-        <w:t>Cost for attending:</w:t>
-      </w:r>
-      <w:r>
-        <w:rPr>
-          <w:rFonts w:ascii="Arial" w:eastAsia="Times New Roman" w:hAnsi="Arial" w:cs="Arial"/>
-          <w:color w:val="222222"/>
-          <w:sz w:val="20"/>
-        </w:rPr>
-        <w:t xml:space="preserve"> </w:t>
-      </w:r>
-    </w:p>
-    <w:p>
-      <w:pPr>
-        <w:shd w:val="clear" w:color="auto" w:fill="FFFFFF"/>
-        <w:spacing w:before="300" w:after="300" w:line="280" w:lineRule="atLeast"/>
-        <w:rPr>
-          <w:sz w:val="20"/>
-        </w:rPr>
-      </w:pPr>
-      <w:r>
-        <w:rPr>
-          <w:rFonts w:ascii="Arial" w:eastAsia="Times New Roman" w:hAnsi="Arial" w:cs="Arial"/>
-          <w:color w:val="222222"/>
-          <w:sz w:val="20"/>
-        </w:rPr>
-        <w:t xml:space="preserve">If I </w:t>
-      </w:r>
-      <w:hyperlink r:id="rId14" w:history="1">
-        <w:r>
-          <w:rPr>
-            <w:rStyle w:val="Hyperlink"/>
-            <w:rFonts w:ascii="Arial" w:eastAsia="Times New Roman" w:hAnsi="Arial" w:cs="Arial"/>
-            <w:sz w:val="20"/>
-          </w:rPr>
-          <w:t>register by Ma</w:t>
-        </w:r>
-        <w:r>
-          <w:rPr>
-            <w:rStyle w:val="Hyperlink"/>
-            <w:rFonts w:ascii="Arial" w:eastAsia="Times New Roman" w:hAnsi="Arial" w:cs="Arial"/>
-            <w:sz w:val="20"/>
-          </w:rPr>
-          <w:t>r</w:t>
-        </w:r>
-        <w:r>
-          <w:rPr>
-            <w:rStyle w:val="Hyperlink"/>
-            <w:rFonts w:ascii="Arial" w:eastAsia="Times New Roman" w:hAnsi="Arial" w:cs="Arial"/>
-            <w:sz w:val="20"/>
-          </w:rPr>
-          <w:t>ch 29</w:t>
-        </w:r>
-      </w:hyperlink>
+          <w:sz w:val="20"/>
+        </w:rPr>
+      </w:pPr>
+      <w:r>
+        <w:rPr>
+          <w:rFonts w:ascii="Arial" w:eastAsia="Times New Roman" w:hAnsi="Arial" w:cs="Arial"/>
+          <w:color w:val="222222"/>
+          <w:sz w:val="20"/>
+        </w:rPr>
+        <w:t>Let me know</w:t>
+      </w:r>
       <w:bookmarkStart w:id="0" w:name="_GoBack"/>
       <w:bookmarkEnd w:id="0"/>
       <w:r>
@@ -838,24 +703,7 @@
           <w:color w:val="222222"/>
           <w:sz w:val="20"/>
         </w:rPr>
-        <w:t>, the conference ticket is just $200. With travel and accommodations totaling [fill in cost], the all-in cost would be [total].</w:t>
-      </w:r>
-      <w:r>
-        <w:rPr>
-          <w:rFonts w:ascii="Arial" w:eastAsia="Times New Roman" w:hAnsi="Arial" w:cs="Arial"/>
-          <w:color w:val="222222"/>
-          <w:sz w:val="20"/>
-        </w:rPr>
-        <w:br/>
-      </w:r>
-      <w:r>
-        <w:rPr>
-          <w:rFonts w:ascii="Arial" w:eastAsia="Times New Roman" w:hAnsi="Arial" w:cs="Arial"/>
-          <w:color w:val="222222"/>
-          <w:sz w:val="20"/>
-        </w:rPr>
-        <w:br/>
-        <w:t xml:space="preserve">Let me know if I’m approved to attend </w:t>
+        <w:t xml:space="preserve"> if I’m approved to attend </w:t>
       </w:r>
       <w:proofErr w:type="spellStart"/>
       <w:r>
@@ -2213,6 +2061,15 @@
 </file>
 
 <file path=customXml/item1.xml><?xml version="1.0" encoding="utf-8"?>
+<?mso-contentType ?>
+<FormTemplates xmlns="http://schemas.microsoft.com/sharepoint/v3/contenttype/forms">
+  <Display>DocumentLibraryForm</Display>
+  <Edit>DocumentLibraryForm</Edit>
+  <New>DocumentLibraryForm</New>
+</FormTemplates>
+</file>
+
+<file path=customXml/item2.xml><?xml version="1.0" encoding="utf-8"?>
 <ct:contentTypeSchema xmlns:ct="http://schemas.microsoft.com/office/2006/metadata/contentType" xmlns:ma="http://schemas.microsoft.com/office/2006/metadata/properties/metaAttributes" ct:_="" ma:_="" ma:contentTypeName="Document" ma:contentTypeID="0x010100C5B261F406474D41ADCF25844C26F0B6" ma:contentTypeVersion="10" ma:contentTypeDescription="Create a new document." ma:contentTypeScope="" ma:versionID="4d6b4960f0a5f64aade7eac9e9d9e78f">
   <xsd:schema xmlns:xsd="http://www.w3.org/2001/XMLSchema" xmlns:xs="http://www.w3.org/2001/XMLSchema" xmlns:p="http://schemas.microsoft.com/office/2006/metadata/properties" xmlns:ns2="49d51122-cb6a-4a2f-87d2-b9aac6a8ec93" xmlns:ns3="ead31196-55cf-41be-a49a-ced65e251c4e" targetNamespace="http://schemas.microsoft.com/office/2006/metadata/properties" ma:root="true" ma:fieldsID="f47d9d8403267955097d3cde3eb5b4a1" ns2:_="" ns3:_="">
     <xsd:import namespace="49d51122-cb6a-4a2f-87d2-b9aac6a8ec93"/>
@@ -2415,15 +2272,6 @@
 </ct:contentTypeSchema>
 </file>
 
-<file path=customXml/item2.xml><?xml version="1.0" encoding="utf-8"?>
-<?mso-contentType ?>
-<FormTemplates xmlns="http://schemas.microsoft.com/sharepoint/v3/contenttype/forms">
-  <Display>DocumentLibraryForm</Display>
-  <Edit>DocumentLibraryForm</Edit>
-  <New>DocumentLibraryForm</New>
-</FormTemplates>
-</file>
-
 <file path=customXml/item3.xml><?xml version="1.0" encoding="utf-8"?>
 <p:properties xmlns:p="http://schemas.microsoft.com/office/2006/metadata/properties" xmlns:xsi="http://www.w3.org/2001/XMLSchema-instance" xmlns:pc="http://schemas.microsoft.com/office/infopath/2007/PartnerControls">
   <documentManagement/>
@@ -2431,6 +2279,14 @@
 </file>
 
 <file path=customXml/itemProps1.xml><?xml version="1.0" encoding="utf-8"?>
+<ds:datastoreItem xmlns:ds="http://schemas.openxmlformats.org/officeDocument/2006/customXml" ds:itemID="{EA2A3EDC-74E6-4A88-B21F-066B456BE8DC}">
+  <ds:schemaRefs>
+    <ds:schemaRef ds:uri="http://schemas.microsoft.com/sharepoint/v3/contenttype/forms"/>
+  </ds:schemaRefs>
+</ds:datastoreItem>
+</file>
+
+<file path=customXml/itemProps2.xml><?xml version="1.0" encoding="utf-8"?>
 <ds:datastoreItem xmlns:ds="http://schemas.openxmlformats.org/officeDocument/2006/customXml" ds:itemID="{F7FE853A-7A9E-4DE8-9CDE-2B209B58969F}">
   <ds:schemaRefs>
     <ds:schemaRef ds:uri="http://schemas.microsoft.com/office/2006/metadata/contentType"/>
@@ -2449,14 +2305,6 @@
 </ds:datastoreItem>
 </file>
 
-<file path=customXml/itemProps2.xml><?xml version="1.0" encoding="utf-8"?>
-<ds:datastoreItem xmlns:ds="http://schemas.openxmlformats.org/officeDocument/2006/customXml" ds:itemID="{EA2A3EDC-74E6-4A88-B21F-066B456BE8DC}">
-  <ds:schemaRefs>
-    <ds:schemaRef ds:uri="http://schemas.microsoft.com/sharepoint/v3/contenttype/forms"/>
-  </ds:schemaRefs>
-</ds:datastoreItem>
-</file>
-
 <file path=customXml/itemProps3.xml><?xml version="1.0" encoding="utf-8"?>
 <ds:datastoreItem xmlns:ds="http://schemas.openxmlformats.org/officeDocument/2006/customXml" ds:itemID="{82E442DB-8358-46FB-9292-A92486A95D3A}">
   <ds:schemaRefs>

</xml_diff>